<commit_message>
updates with intro and fixes typos
</commit_message>
<xml_diff>
--- a/docs/PowellCenter_DataManagementPlan_Template.docx
+++ b/docs/PowellCenter_DataManagementPlan_Template.docx
@@ -21,8 +21,9 @@
       <w:r>
         <w:t xml:space="preserve">Please submit along with the proposal for Prospective Working Groups. </w:t>
       </w:r>
+      <w:bookmarkStart w:id="1" w:name="_GoBack"/>
+      <w:bookmarkEnd w:id="1"/>
     </w:p>
-    <w:p/>
     <w:p/>
     <w:tbl>
       <w:tblPr>
@@ -42,10 +43,10 @@
       </w:tblPr>
       <w:tblGrid>
         <w:gridCol w:w="2425"/>
-        <w:gridCol w:w="1530"/>
-        <w:gridCol w:w="2070"/>
-        <w:gridCol w:w="1890"/>
-        <w:gridCol w:w="2160"/>
+        <w:gridCol w:w="865"/>
+        <w:gridCol w:w="1710"/>
+        <w:gridCol w:w="3780"/>
+        <w:gridCol w:w="1295"/>
       </w:tblGrid>
       <w:tr>
         <w:trPr>
@@ -94,7 +95,7 @@
         </w:tc>
         <w:tc>
           <w:tcPr>
-            <w:tcW w:w="1530" w:type="dxa"/>
+            <w:tcW w:w="865" w:type="dxa"/>
           </w:tcPr>
           <w:p>
             <w:pPr>
@@ -105,13 +106,27 @@
               <w:rPr>
                 <w:b/>
               </w:rPr>
-              <w:t>Format (csv, ascii)</w:t>
-            </w:r>
-          </w:p>
-        </w:tc>
-        <w:tc>
-          <w:tcPr>
-            <w:tcW w:w="2070" w:type="dxa"/>
+              <w:t xml:space="preserve">Format (csv, </w:t>
+            </w:r>
+            <w:proofErr w:type="spellStart"/>
+            <w:r>
+              <w:rPr>
+                <w:b/>
+              </w:rPr>
+              <w:t>ascii</w:t>
+            </w:r>
+            <w:proofErr w:type="spellEnd"/>
+            <w:r>
+              <w:rPr>
+                <w:b/>
+              </w:rPr>
+              <w:t>)</w:t>
+            </w:r>
+          </w:p>
+        </w:tc>
+        <w:tc>
+          <w:tcPr>
+            <w:tcW w:w="1710" w:type="dxa"/>
           </w:tcPr>
           <w:p>
             <w:pPr>
@@ -128,7 +143,7 @@
         </w:tc>
         <w:tc>
           <w:tcPr>
-            <w:tcW w:w="1890" w:type="dxa"/>
+            <w:tcW w:w="3780" w:type="dxa"/>
           </w:tcPr>
           <w:p>
             <w:pPr>
@@ -145,7 +160,7 @@
         </w:tc>
         <w:tc>
           <w:tcPr>
-            <w:tcW w:w="2160" w:type="dxa"/>
+            <w:tcW w:w="1295" w:type="dxa"/>
           </w:tcPr>
           <w:p>
             <w:pPr>
@@ -186,7 +201,7 @@
         </w:tc>
         <w:tc>
           <w:tcPr>
-            <w:tcW w:w="1530" w:type="dxa"/>
+            <w:tcW w:w="865" w:type="dxa"/>
           </w:tcPr>
           <w:p>
             <w:pPr>
@@ -199,7 +214,7 @@
         </w:tc>
         <w:tc>
           <w:tcPr>
-            <w:tcW w:w="2070" w:type="dxa"/>
+            <w:tcW w:w="1710" w:type="dxa"/>
           </w:tcPr>
           <w:p>
             <w:pPr>
@@ -212,7 +227,7 @@
         </w:tc>
         <w:tc>
           <w:tcPr>
-            <w:tcW w:w="1890" w:type="dxa"/>
+            <w:tcW w:w="3780" w:type="dxa"/>
           </w:tcPr>
           <w:p>
             <w:pPr>
@@ -225,7 +240,7 @@
         </w:tc>
         <w:tc>
           <w:tcPr>
-            <w:tcW w:w="2160" w:type="dxa"/>
+            <w:tcW w:w="1295" w:type="dxa"/>
           </w:tcPr>
           <w:p>
             <w:pPr>
@@ -256,7 +271,7 @@
         </w:tc>
         <w:tc>
           <w:tcPr>
-            <w:tcW w:w="1530" w:type="dxa"/>
+            <w:tcW w:w="865" w:type="dxa"/>
           </w:tcPr>
           <w:p>
             <w:pPr>
@@ -269,7 +284,7 @@
         </w:tc>
         <w:tc>
           <w:tcPr>
-            <w:tcW w:w="2070" w:type="dxa"/>
+            <w:tcW w:w="1710" w:type="dxa"/>
           </w:tcPr>
           <w:p>
             <w:pPr>
@@ -282,7 +297,7 @@
         </w:tc>
         <w:tc>
           <w:tcPr>
-            <w:tcW w:w="1890" w:type="dxa"/>
+            <w:tcW w:w="3780" w:type="dxa"/>
           </w:tcPr>
           <w:p>
             <w:pPr>
@@ -295,7 +310,7 @@
         </w:tc>
         <w:tc>
           <w:tcPr>
-            <w:tcW w:w="2160" w:type="dxa"/>
+            <w:tcW w:w="1295" w:type="dxa"/>
           </w:tcPr>
           <w:p>
             <w:pPr>
@@ -326,7 +341,7 @@
         </w:tc>
         <w:tc>
           <w:tcPr>
-            <w:tcW w:w="1530" w:type="dxa"/>
+            <w:tcW w:w="865" w:type="dxa"/>
           </w:tcPr>
           <w:p>
             <w:pPr>
@@ -339,20 +354,20 @@
         </w:tc>
         <w:tc>
           <w:tcPr>
-            <w:tcW w:w="2070" w:type="dxa"/>
-          </w:tcPr>
-          <w:p>
-            <w:pPr>
-              <w:contextualSpacing w:val="0"/>
-            </w:pPr>
-            <w:r>
-              <w:t>Large</w:t>
-            </w:r>
-          </w:p>
-        </w:tc>
-        <w:tc>
-          <w:tcPr>
-            <w:tcW w:w="1890" w:type="dxa"/>
+            <w:tcW w:w="1710" w:type="dxa"/>
+          </w:tcPr>
+          <w:p>
+            <w:pPr>
+              <w:contextualSpacing w:val="0"/>
+            </w:pPr>
+            <w:r>
+              <w:t>285 MB</w:t>
+            </w:r>
+          </w:p>
+        </w:tc>
+        <w:tc>
+          <w:tcPr>
+            <w:tcW w:w="3780" w:type="dxa"/>
           </w:tcPr>
           <w:p>
             <w:pPr>
@@ -365,7 +380,7 @@
         </w:tc>
         <w:tc>
           <w:tcPr>
-            <w:tcW w:w="2160" w:type="dxa"/>
+            <w:tcW w:w="1295" w:type="dxa"/>
           </w:tcPr>
           <w:p>
             <w:pPr>
@@ -396,7 +411,7 @@
         </w:tc>
         <w:tc>
           <w:tcPr>
-            <w:tcW w:w="1530" w:type="dxa"/>
+            <w:tcW w:w="865" w:type="dxa"/>
           </w:tcPr>
           <w:p>
             <w:pPr>
@@ -409,20 +424,26 @@
         </w:tc>
         <w:tc>
           <w:tcPr>
-            <w:tcW w:w="2070" w:type="dxa"/>
-          </w:tcPr>
-          <w:p>
-            <w:pPr>
-              <w:contextualSpacing w:val="0"/>
-            </w:pPr>
-            <w:r>
-              <w:t>4 KB</w:t>
-            </w:r>
-          </w:p>
-        </w:tc>
-        <w:tc>
-          <w:tcPr>
-            <w:tcW w:w="1890" w:type="dxa"/>
+            <w:tcW w:w="1710" w:type="dxa"/>
+          </w:tcPr>
+          <w:p>
+            <w:pPr>
+              <w:contextualSpacing w:val="0"/>
+            </w:pPr>
+            <w:r>
+              <w:t>2.2</w:t>
+            </w:r>
+            <w:r>
+              <w:t xml:space="preserve"> M</w:t>
+            </w:r>
+            <w:r>
+              <w:t>B</w:t>
+            </w:r>
+          </w:p>
+        </w:tc>
+        <w:tc>
+          <w:tcPr>
+            <w:tcW w:w="3780" w:type="dxa"/>
           </w:tcPr>
           <w:p>
             <w:pPr>
@@ -435,7 +456,7 @@
         </w:tc>
         <w:tc>
           <w:tcPr>
-            <w:tcW w:w="2160" w:type="dxa"/>
+            <w:tcW w:w="1295" w:type="dxa"/>
           </w:tcPr>
           <w:p>
             <w:pPr>
@@ -463,7 +484,7 @@
         </w:tc>
         <w:tc>
           <w:tcPr>
-            <w:tcW w:w="1530" w:type="dxa"/>
+            <w:tcW w:w="865" w:type="dxa"/>
           </w:tcPr>
           <w:p>
             <w:r>
@@ -473,7 +494,7 @@
         </w:tc>
         <w:tc>
           <w:tcPr>
-            <w:tcW w:w="2070" w:type="dxa"/>
+            <w:tcW w:w="1710" w:type="dxa"/>
           </w:tcPr>
           <w:p>
             <w:r>
@@ -483,7 +504,7 @@
         </w:tc>
         <w:tc>
           <w:tcPr>
-            <w:tcW w:w="1890" w:type="dxa"/>
+            <w:tcW w:w="3780" w:type="dxa"/>
           </w:tcPr>
           <w:p>
             <w:r>
@@ -493,7 +514,7 @@
         </w:tc>
         <w:tc>
           <w:tcPr>
-            <w:tcW w:w="2160" w:type="dxa"/>
+            <w:tcW w:w="1295" w:type="dxa"/>
           </w:tcPr>
           <w:p>
             <w:r>
@@ -518,7 +539,7 @@
         </w:tc>
         <w:tc>
           <w:tcPr>
-            <w:tcW w:w="1530" w:type="dxa"/>
+            <w:tcW w:w="865" w:type="dxa"/>
           </w:tcPr>
           <w:p>
             <w:r>
@@ -528,17 +549,20 @@
         </w:tc>
         <w:tc>
           <w:tcPr>
-            <w:tcW w:w="2070" w:type="dxa"/>
-          </w:tcPr>
-          <w:p>
-            <w:r>
-              <w:t>Large</w:t>
-            </w:r>
-          </w:p>
-        </w:tc>
-        <w:tc>
-          <w:tcPr>
-            <w:tcW w:w="1890" w:type="dxa"/>
+            <w:tcW w:w="1710" w:type="dxa"/>
+          </w:tcPr>
+          <w:p>
+            <w:r>
+              <w:t>528</w:t>
+            </w:r>
+            <w:r>
+              <w:t xml:space="preserve"> KB</w:t>
+            </w:r>
+          </w:p>
+        </w:tc>
+        <w:tc>
+          <w:tcPr>
+            <w:tcW w:w="3780" w:type="dxa"/>
           </w:tcPr>
           <w:p>
             <w:r>
@@ -548,7 +572,7 @@
         </w:tc>
         <w:tc>
           <w:tcPr>
-            <w:tcW w:w="2160" w:type="dxa"/>
+            <w:tcW w:w="1295" w:type="dxa"/>
           </w:tcPr>
           <w:p>
             <w:r>
@@ -573,7 +597,7 @@
         </w:tc>
         <w:tc>
           <w:tcPr>
-            <w:tcW w:w="1530" w:type="dxa"/>
+            <w:tcW w:w="865" w:type="dxa"/>
           </w:tcPr>
           <w:p>
             <w:r>
@@ -583,7 +607,7 @@
         </w:tc>
         <w:tc>
           <w:tcPr>
-            <w:tcW w:w="2070" w:type="dxa"/>
+            <w:tcW w:w="1710" w:type="dxa"/>
           </w:tcPr>
           <w:p>
             <w:r>
@@ -593,7 +617,7 @@
         </w:tc>
         <w:tc>
           <w:tcPr>
-            <w:tcW w:w="1890" w:type="dxa"/>
+            <w:tcW w:w="3780" w:type="dxa"/>
           </w:tcPr>
           <w:p>
             <w:r>
@@ -603,7 +627,7 @@
         </w:tc>
         <w:tc>
           <w:tcPr>
-            <w:tcW w:w="2160" w:type="dxa"/>
+            <w:tcW w:w="1295" w:type="dxa"/>
           </w:tcPr>
           <w:p>
             <w:r>
@@ -628,7 +652,7 @@
         </w:tc>
         <w:tc>
           <w:tcPr>
-            <w:tcW w:w="1530" w:type="dxa"/>
+            <w:tcW w:w="865" w:type="dxa"/>
           </w:tcPr>
           <w:p>
             <w:r>
@@ -638,7 +662,7 @@
         </w:tc>
         <w:tc>
           <w:tcPr>
-            <w:tcW w:w="2070" w:type="dxa"/>
+            <w:tcW w:w="1710" w:type="dxa"/>
           </w:tcPr>
           <w:p>
             <w:r>
@@ -648,25 +672,20 @@
         </w:tc>
         <w:tc>
           <w:tcPr>
-            <w:tcW w:w="1890" w:type="dxa"/>
-          </w:tcPr>
-          <w:p>
-            <w:r>
-              <w:t>http://www.eebweb.arizona.edu/faculty/venable/LTREB/LT</w:t>
-            </w:r>
-            <w:r>
-              <w:lastRenderedPageBreak/>
-              <w:t>REB%20data.htm</w:t>
-            </w:r>
-          </w:p>
-        </w:tc>
-        <w:tc>
-          <w:tcPr>
-            <w:tcW w:w="2160" w:type="dxa"/>
-          </w:tcPr>
-          <w:p>
-            <w:r>
-              <w:lastRenderedPageBreak/>
+            <w:tcW w:w="3780" w:type="dxa"/>
+          </w:tcPr>
+          <w:p>
+            <w:r>
+              <w:t>http://www.eebweb.arizona.edu/faculty/venable/LTREB/LTREB%20data.htm</w:t>
+            </w:r>
+          </w:p>
+        </w:tc>
+        <w:tc>
+          <w:tcPr>
+            <w:tcW w:w="1295" w:type="dxa"/>
+          </w:tcPr>
+          <w:p>
+            <w:r>
               <w:t>Cite data paper(s)</w:t>
             </w:r>
           </w:p>
@@ -710,10 +729,23 @@
                 <w:sz w:val="28"/>
                 <w:szCs w:val="28"/>
               </w:rPr>
-              <w:t>Data Processing</w:t>
-            </w:r>
-            <w:r>
-              <w:t xml:space="preserve">  (will occur during the course of Working Group activities)</w:t>
+              <w:t xml:space="preserve">Data </w:t>
+            </w:r>
+            <w:proofErr w:type="gramStart"/>
+            <w:r>
+              <w:rPr>
+                <w:b/>
+                <w:sz w:val="28"/>
+                <w:szCs w:val="28"/>
+              </w:rPr>
+              <w:t>Processing</w:t>
+            </w:r>
+            <w:r>
+              <w:t xml:space="preserve">  (</w:t>
+            </w:r>
+            <w:proofErr w:type="gramEnd"/>
+            <w:r>
+              <w:t>will occur during the course of Working Group activities)</w:t>
             </w:r>
           </w:p>
         </w:tc>
@@ -799,7 +831,21 @@
               <w:rPr>
                 <w:i/>
               </w:rPr>
-              <w:t>Option 1: USGS ScienceBase through Powell Center</w:t>
+              <w:t xml:space="preserve">Option 1: USGS </w:t>
+            </w:r>
+            <w:proofErr w:type="spellStart"/>
+            <w:r>
+              <w:rPr>
+                <w:i/>
+              </w:rPr>
+              <w:t>ScienceBase</w:t>
+            </w:r>
+            <w:proofErr w:type="spellEnd"/>
+            <w:r>
+              <w:rPr>
+                <w:i/>
+              </w:rPr>
+              <w:t xml:space="preserve"> through Powell Center</w:t>
             </w:r>
           </w:p>
           <w:p>
@@ -911,6 +957,7 @@
                 <w:sz w:val="28"/>
                 <w:szCs w:val="28"/>
               </w:rPr>
+              <w:lastRenderedPageBreak/>
               <w:t>Proposed Data Publishing</w:t>
             </w:r>
             <w:r>
@@ -931,10 +978,7 @@
               <w:t xml:space="preserve">  </w:t>
             </w:r>
             <w:r>
-              <w:t>(repeat if there will be mu</w:t>
-            </w:r>
-            <w:r>
-              <w:t>ltiple derived data products)</w:t>
+              <w:t>(repeat if there will be multiple derived data products)</w:t>
             </w:r>
           </w:p>
         </w:tc>
@@ -958,11 +1002,19 @@
             <w:tcW w:w="7447" w:type="dxa"/>
           </w:tcPr>
           <w:p>
-            <w:r>
-              <w:rPr>
-                <w:i/>
-              </w:rPr>
-              <w:t>PopEnvTS (Population and Environment Time Series)</w:t>
+            <w:proofErr w:type="spellStart"/>
+            <w:r>
+              <w:rPr>
+                <w:i/>
+              </w:rPr>
+              <w:t>PopEnvTS</w:t>
+            </w:r>
+            <w:proofErr w:type="spellEnd"/>
+            <w:r>
+              <w:rPr>
+                <w:i/>
+              </w:rPr>
+              <w:t xml:space="preserve"> (Population and Environment Time Series)</w:t>
             </w:r>
           </w:p>
         </w:tc>
@@ -1012,7 +1064,21 @@
               <w:rPr>
                 <w:i/>
               </w:rPr>
-              <w:t>SQLite Database (.db3 or .sqlite)</w:t>
+              <w:t>SQLite Database (.db3 or .</w:t>
+            </w:r>
+            <w:proofErr w:type="spellStart"/>
+            <w:r>
+              <w:rPr>
+                <w:i/>
+              </w:rPr>
+              <w:t>sqlite</w:t>
+            </w:r>
+            <w:proofErr w:type="spellEnd"/>
+            <w:r>
+              <w:rPr>
+                <w:i/>
+              </w:rPr>
+              <w:t>)</w:t>
             </w:r>
           </w:p>
         </w:tc>
@@ -1108,7 +1174,21 @@
               <w:rPr>
                 <w:i/>
               </w:rPr>
-              <w:t>Option 1: USGS ScienceBase through Powell Center</w:t>
+              <w:t xml:space="preserve">Option 1: USGS </w:t>
+            </w:r>
+            <w:proofErr w:type="spellStart"/>
+            <w:r>
+              <w:rPr>
+                <w:i/>
+              </w:rPr>
+              <w:t>ScienceBase</w:t>
+            </w:r>
+            <w:proofErr w:type="spellEnd"/>
+            <w:r>
+              <w:rPr>
+                <w:i/>
+              </w:rPr>
+              <w:t xml:space="preserve"> through Powell Center</w:t>
             </w:r>
           </w:p>
         </w:tc>
@@ -1252,91 +1332,83 @@
             <w:tcW w:w="7447" w:type="dxa"/>
           </w:tcPr>
           <w:p>
+            <w:proofErr w:type="spellStart"/>
             <w:r>
               <w:rPr>
                 <w:i/>
               </w:rPr>
               <w:t>PopForecasts</w:t>
             </w:r>
-            <w:r>
-              <w:rPr>
-                <w:i/>
-              </w:rPr>
-              <w:t xml:space="preserve"> (</w:t>
-            </w:r>
-            <w:r>
-              <w:rPr>
-                <w:i/>
-              </w:rPr>
-              <w:t>Forecasts of population abundances</w:t>
-            </w:r>
+            <w:proofErr w:type="spellEnd"/>
+            <w:r>
+              <w:rPr>
+                <w:i/>
+              </w:rPr>
+              <w:t xml:space="preserve"> (Forecasts of population abundances)</w:t>
+            </w:r>
+          </w:p>
+        </w:tc>
+      </w:tr>
+      <w:tr>
+        <w:tc>
+          <w:tcPr>
+            <w:tcW w:w="2628" w:type="dxa"/>
+          </w:tcPr>
+          <w:p>
+            <w:r>
+              <w:t>Description</w:t>
+            </w:r>
+          </w:p>
+        </w:tc>
+        <w:tc>
+          <w:tcPr>
+            <w:tcW w:w="7447" w:type="dxa"/>
+          </w:tcPr>
+          <w:p>
+            <w:r>
+              <w:rPr>
+                <w:i/>
+              </w:rPr>
+              <w:t>Repository of population forecasts for specific times and locations.</w:t>
+            </w:r>
+          </w:p>
+        </w:tc>
+      </w:tr>
+      <w:tr>
+        <w:tc>
+          <w:tcPr>
+            <w:tcW w:w="2628" w:type="dxa"/>
+          </w:tcPr>
+          <w:p>
+            <w:r>
+              <w:t>Format</w:t>
+            </w:r>
+          </w:p>
+        </w:tc>
+        <w:tc>
+          <w:tcPr>
+            <w:tcW w:w="7447" w:type="dxa"/>
+          </w:tcPr>
+          <w:p>
+            <w:r>
+              <w:rPr>
+                <w:i/>
+              </w:rPr>
+              <w:t>SQLite Database (.db3 or .</w:t>
+            </w:r>
+            <w:proofErr w:type="spellStart"/>
+            <w:r>
+              <w:rPr>
+                <w:i/>
+              </w:rPr>
+              <w:t>sqlite</w:t>
+            </w:r>
+            <w:proofErr w:type="spellEnd"/>
             <w:r>
               <w:rPr>
                 <w:i/>
               </w:rPr>
               <w:t>)</w:t>
-            </w:r>
-          </w:p>
-        </w:tc>
-      </w:tr>
-      <w:tr>
-        <w:tc>
-          <w:tcPr>
-            <w:tcW w:w="2628" w:type="dxa"/>
-          </w:tcPr>
-          <w:p>
-            <w:r>
-              <w:t>Description</w:t>
-            </w:r>
-          </w:p>
-        </w:tc>
-        <w:tc>
-          <w:tcPr>
-            <w:tcW w:w="7447" w:type="dxa"/>
-          </w:tcPr>
-          <w:p>
-            <w:r>
-              <w:rPr>
-                <w:i/>
-              </w:rPr>
-              <w:t>Repository</w:t>
-            </w:r>
-            <w:r>
-              <w:rPr>
-                <w:i/>
-              </w:rPr>
-              <w:t xml:space="preserve"> of population </w:t>
-            </w:r>
-            <w:r>
-              <w:rPr>
-                <w:i/>
-              </w:rPr>
-              <w:t>forecasts for specific times and locations.</w:t>
-            </w:r>
-          </w:p>
-        </w:tc>
-      </w:tr>
-      <w:tr>
-        <w:tc>
-          <w:tcPr>
-            <w:tcW w:w="2628" w:type="dxa"/>
-          </w:tcPr>
-          <w:p>
-            <w:r>
-              <w:t>Format</w:t>
-            </w:r>
-          </w:p>
-        </w:tc>
-        <w:tc>
-          <w:tcPr>
-            <w:tcW w:w="7447" w:type="dxa"/>
-          </w:tcPr>
-          <w:p>
-            <w:r>
-              <w:rPr>
-                <w:i/>
-              </w:rPr>
-              <w:t>SQLite Database (.db3 or .sqlite)</w:t>
             </w:r>
           </w:p>
         </w:tc>
@@ -1408,7 +1480,21 @@
               <w:rPr>
                 <w:i/>
               </w:rPr>
-              <w:t>Option 1: USGS ScienceBase through Powell Center</w:t>
+              <w:t xml:space="preserve">Option 1: USGS </w:t>
+            </w:r>
+            <w:proofErr w:type="spellStart"/>
+            <w:r>
+              <w:rPr>
+                <w:i/>
+              </w:rPr>
+              <w:t>ScienceBase</w:t>
+            </w:r>
+            <w:proofErr w:type="spellEnd"/>
+            <w:r>
+              <w:rPr>
+                <w:i/>
+              </w:rPr>
+              <w:t xml:space="preserve"> through Powell Center</w:t>
             </w:r>
           </w:p>
         </w:tc>
@@ -1458,21 +1544,7 @@
               <w:rPr>
                 <w:i/>
               </w:rPr>
-              <w:t xml:space="preserve">No. All </w:t>
-            </w:r>
-            <w:r>
-              <w:rPr>
-                <w:i/>
-              </w:rPr>
-              <w:t>forecast will be made public.</w:t>
-            </w:r>
-            <w:bookmarkStart w:id="1" w:name="_GoBack"/>
-            <w:bookmarkEnd w:id="1"/>
-            <w:r>
-              <w:rPr>
-                <w:i/>
-              </w:rPr>
-              <w:t xml:space="preserve"> </w:t>
+              <w:t xml:space="preserve">No. All forecast will be made public. </w:t>
             </w:r>
           </w:p>
         </w:tc>
@@ -1544,14 +1616,7 @@
           <w:sz w:val="20"/>
           <w:szCs w:val="20"/>
         </w:rPr>
-        <w:t xml:space="preserve"> USGS has outlined a </w:t>
-      </w:r>
-      <w:r>
-        <w:rPr>
-          <w:sz w:val="20"/>
-          <w:szCs w:val="20"/>
-        </w:rPr>
-        <w:t xml:space="preserve">new, formal data publishing process, applicable to all projects started in FY17+, as part of its Fundamental Science Practices.  More details on this can be found here: </w:t>
+        <w:t xml:space="preserve"> USGS has outlined a new, formal data publishing process, applicable to all projects started in FY17+, as part of its Fundamental Science Practices.  More details on this can be found here: </w:t>
       </w:r>
       <w:hyperlink r:id="rId1">
         <w:r>
@@ -1561,16 +1626,7 @@
             <w:szCs w:val="20"/>
             <w:u w:val="single"/>
           </w:rPr>
-          <w:t>https://www.usgs.gov/fsp/polic</w:t>
-        </w:r>
-        <w:r>
-          <w:rPr>
-            <w:color w:val="1155CC"/>
-            <w:sz w:val="20"/>
-            <w:szCs w:val="20"/>
-            <w:u w:val="single"/>
-          </w:rPr>
-          <w:t>ies.asp</w:t>
+          <w:t>https://www.usgs.gov/fsp/policies.asp</w:t>
         </w:r>
       </w:hyperlink>
     </w:p>

</xml_diff>